<commit_message>
Updated Purpose of FTTH in doc
</commit_message>
<xml_diff>
--- a/FTTH-Arch.docx
+++ b/FTTH-Arch.docx
@@ -959,22 +959,34 @@
       <w:r>
         <w:br w:type="page"/>
       </w:r>
-      <w:bookmarkStart w:id="0" w:name="_GoBack"/>
-      <w:bookmarkEnd w:id="0"/>
     </w:p>
     <w:p>
       <w:pPr>
         <w:pStyle w:val="Heading3"/>
       </w:pPr>
-      <w:bookmarkStart w:id="1" w:name="_Toc457294634"/>
+      <w:bookmarkStart w:id="0" w:name="_Toc457294634"/>
       <w:r>
         <w:lastRenderedPageBreak/>
         <w:t>FTTH</w:t>
       </w:r>
       <w:r>
-        <w:t xml:space="preserve"> Video idea</w:t>
+        <w:t xml:space="preserve"> idea</w:t>
       </w:r>
+      <w:bookmarkEnd w:id="0"/>
+    </w:p>
+    <w:p>
+      <w:pPr>
+        <w:pStyle w:val="Content"/>
+      </w:pPr>
+      <w:r>
+        <w:tab/>
+        <w:t xml:space="preserve">Fiber to the home or PON is generally agreed upon as the future of home internet delivery. It allows the longest use of the plan put into the ground to support it and has basically no limit to the bandwidth that can be made available to the home. It is the closest to a future proof technology as there is in this space. When possible it is the </w:t>
+      </w:r>
+      <w:bookmarkStart w:id="1" w:name="_GoBack"/>
       <w:bookmarkEnd w:id="1"/>
+      <w:r>
+        <w:t>company’s long term interest to deploy FTTH for these reasons.</w:t>
+      </w:r>
     </w:p>
     <w:p>
       <w:pPr>
@@ -988,11 +1000,6 @@
         <w:t xml:space="preserve"> design</w:t>
       </w:r>
       <w:bookmarkEnd w:id="2"/>
-    </w:p>
-    <w:p>
-      <w:pPr>
-        <w:pStyle w:val="Content"/>
-      </w:pPr>
     </w:p>
     <w:p>
       <w:pPr>
@@ -4187,7 +4194,7 @@
 </file>
 
 <file path=customXml/itemProps1.xml><?xml version="1.0" encoding="utf-8"?>
-<ds:datastoreItem xmlns:ds="http://schemas.openxmlformats.org/officeDocument/2006/customXml" ds:itemID="{EE4B74C9-96D4-4564-9C68-5B124B190BE7}">
+<ds:datastoreItem xmlns:ds="http://schemas.openxmlformats.org/officeDocument/2006/customXml" ds:itemID="{99FCF9C3-0829-4A99-B853-9DFFBD742D95}">
   <ds:schemaRefs>
     <ds:schemaRef ds:uri="http://schemas.openxmlformats.org/officeDocument/2006/bibliography"/>
   </ds:schemaRefs>

</xml_diff>

<commit_message>
Added Visio and remaining info from original FTTH DOC
</commit_message>
<xml_diff>
--- a/FTTH-Arch.docx
+++ b/FTTH-Arch.docx
@@ -379,13 +379,13 @@
           <w:r>
             <w:fldChar w:fldCharType="separate"/>
           </w:r>
-          <w:hyperlink w:anchor="_Toc457294634" w:history="1">
+          <w:hyperlink w:anchor="_Toc457296652" w:history="1">
             <w:r>
               <w:rPr>
                 <w:rStyle w:val="Hyperlink"/>
                 <w:noProof/>
               </w:rPr>
-              <w:t>FTTH Video idea</w:t>
+              <w:t>FTTH idea</w:t>
             </w:r>
             <w:r>
               <w:rPr>
@@ -406,7 +406,7 @@
                 <w:noProof/>
                 <w:webHidden/>
               </w:rPr>
-              <w:instrText xml:space="preserve"> PAGEREF _Toc457294634 \h </w:instrText>
+              <w:instrText xml:space="preserve"> PAGEREF _Toc457296652 \h </w:instrText>
             </w:r>
             <w:r>
               <w:rPr>
@@ -450,13 +450,13 @@
               <w:szCs w:val="22"/>
             </w:rPr>
           </w:pPr>
-          <w:hyperlink w:anchor="_Toc457294635" w:history="1">
+          <w:hyperlink w:anchor="_Toc457296653" w:history="1">
             <w:r>
               <w:rPr>
                 <w:rStyle w:val="Hyperlink"/>
                 <w:noProof/>
               </w:rPr>
-              <w:t>FTTH design</w:t>
+              <w:t>Requirements</w:t>
             </w:r>
             <w:r>
               <w:rPr>
@@ -477,7 +477,7 @@
                 <w:noProof/>
                 <w:webHidden/>
               </w:rPr>
-              <w:instrText xml:space="preserve"> PAGEREF _Toc457294635 \h </w:instrText>
+              <w:instrText xml:space="preserve"> PAGEREF _Toc457296653 \h </w:instrText>
             </w:r>
             <w:r>
               <w:rPr>
@@ -521,13 +521,13 @@
               <w:szCs w:val="22"/>
             </w:rPr>
           </w:pPr>
-          <w:hyperlink w:anchor="_Toc457294636" w:history="1">
+          <w:hyperlink w:anchor="_Toc457296654" w:history="1">
             <w:r>
               <w:rPr>
                 <w:rStyle w:val="Hyperlink"/>
                 <w:noProof/>
               </w:rPr>
-              <w:t>Network Use</w:t>
+              <w:t>FTTH design</w:t>
             </w:r>
             <w:r>
               <w:rPr>
@@ -548,7 +548,7 @@
                 <w:noProof/>
                 <w:webHidden/>
               </w:rPr>
-              <w:instrText xml:space="preserve"> PAGEREF _Toc457294636 \h </w:instrText>
+              <w:instrText xml:space="preserve"> PAGEREF _Toc457296654 \h </w:instrText>
             </w:r>
             <w:r>
               <w:rPr>
@@ -592,13 +592,13 @@
               <w:szCs w:val="22"/>
             </w:rPr>
           </w:pPr>
-          <w:hyperlink w:anchor="_Toc457294637" w:history="1">
+          <w:hyperlink w:anchor="_Toc457296655" w:history="1">
             <w:r>
               <w:rPr>
                 <w:rStyle w:val="Hyperlink"/>
                 <w:noProof/>
               </w:rPr>
-              <w:t>Network Impacts</w:t>
+              <w:t>Network Use</w:t>
             </w:r>
             <w:r>
               <w:rPr>
@@ -619,7 +619,7 @@
                 <w:noProof/>
                 <w:webHidden/>
               </w:rPr>
-              <w:instrText xml:space="preserve"> PAGEREF _Toc457294637 \h </w:instrText>
+              <w:instrText xml:space="preserve"> PAGEREF _Toc457296655 \h </w:instrText>
             </w:r>
             <w:r>
               <w:rPr>
@@ -663,13 +663,13 @@
               <w:szCs w:val="22"/>
             </w:rPr>
           </w:pPr>
-          <w:hyperlink w:anchor="_Toc457294638" w:history="1">
+          <w:hyperlink w:anchor="_Toc457296656" w:history="1">
             <w:r>
               <w:rPr>
                 <w:rStyle w:val="Hyperlink"/>
                 <w:noProof/>
               </w:rPr>
-              <w:t>Capacity Planning</w:t>
+              <w:t>Network Impacts</w:t>
             </w:r>
             <w:r>
               <w:rPr>
@@ -690,7 +690,7 @@
                 <w:noProof/>
                 <w:webHidden/>
               </w:rPr>
-              <w:instrText xml:space="preserve"> PAGEREF _Toc457294638 \h </w:instrText>
+              <w:instrText xml:space="preserve"> PAGEREF _Toc457296656 \h </w:instrText>
             </w:r>
             <w:r>
               <w:rPr>
@@ -734,13 +734,13 @@
               <w:szCs w:val="22"/>
             </w:rPr>
           </w:pPr>
-          <w:hyperlink w:anchor="_Toc457294639" w:history="1">
+          <w:hyperlink w:anchor="_Toc457296657" w:history="1">
             <w:r>
               <w:rPr>
                 <w:rStyle w:val="Hyperlink"/>
                 <w:noProof/>
               </w:rPr>
-              <w:t>Management Network</w:t>
+              <w:t>Capacity Planning</w:t>
             </w:r>
             <w:r>
               <w:rPr>
@@ -761,7 +761,7 @@
                 <w:noProof/>
                 <w:webHidden/>
               </w:rPr>
-              <w:instrText xml:space="preserve"> PAGEREF _Toc457294639 \h </w:instrText>
+              <w:instrText xml:space="preserve"> PAGEREF _Toc457296657 \h </w:instrText>
             </w:r>
             <w:r>
               <w:rPr>
@@ -805,13 +805,13 @@
               <w:szCs w:val="22"/>
             </w:rPr>
           </w:pPr>
-          <w:hyperlink w:anchor="_Toc457294640" w:history="1">
+          <w:hyperlink w:anchor="_Toc457296658" w:history="1">
             <w:r>
               <w:rPr>
                 <w:rStyle w:val="Hyperlink"/>
                 <w:noProof/>
               </w:rPr>
-              <w:t>Content Network</w:t>
+              <w:t>Management Network</w:t>
             </w:r>
             <w:r>
               <w:rPr>
@@ -832,7 +832,7 @@
                 <w:noProof/>
                 <w:webHidden/>
               </w:rPr>
-              <w:instrText xml:space="preserve"> PAGEREF _Toc457294640 \h </w:instrText>
+              <w:instrText xml:space="preserve"> PAGEREF _Toc457296658 \h </w:instrText>
             </w:r>
             <w:r>
               <w:rPr>
@@ -876,12 +876,83 @@
               <w:szCs w:val="22"/>
             </w:rPr>
           </w:pPr>
-          <w:hyperlink w:anchor="_Toc457294641" w:history="1">
+          <w:hyperlink w:anchor="_Toc457296659" w:history="1">
             <w:r>
               <w:rPr>
                 <w:rStyle w:val="Hyperlink"/>
                 <w:noProof/>
               </w:rPr>
+              <w:t>Content Network</w:t>
+            </w:r>
+            <w:r>
+              <w:rPr>
+                <w:noProof/>
+                <w:webHidden/>
+              </w:rPr>
+              <w:tab/>
+            </w:r>
+            <w:r>
+              <w:rPr>
+                <w:noProof/>
+                <w:webHidden/>
+              </w:rPr>
+              <w:fldChar w:fldCharType="begin"/>
+            </w:r>
+            <w:r>
+              <w:rPr>
+                <w:noProof/>
+                <w:webHidden/>
+              </w:rPr>
+              <w:instrText xml:space="preserve"> PAGEREF _Toc457296659 \h </w:instrText>
+            </w:r>
+            <w:r>
+              <w:rPr>
+                <w:noProof/>
+                <w:webHidden/>
+              </w:rPr>
+            </w:r>
+            <w:r>
+              <w:rPr>
+                <w:noProof/>
+                <w:webHidden/>
+              </w:rPr>
+              <w:fldChar w:fldCharType="separate"/>
+            </w:r>
+            <w:r>
+              <w:rPr>
+                <w:noProof/>
+                <w:webHidden/>
+              </w:rPr>
+              <w:t>3</w:t>
+            </w:r>
+            <w:r>
+              <w:rPr>
+                <w:noProof/>
+                <w:webHidden/>
+              </w:rPr>
+              <w:fldChar w:fldCharType="end"/>
+            </w:r>
+          </w:hyperlink>
+        </w:p>
+        <w:p>
+          <w:pPr>
+            <w:pStyle w:val="TOC3"/>
+            <w:tabs>
+              <w:tab w:val="right" w:leader="dot" w:pos="10790"/>
+            </w:tabs>
+            <w:rPr>
+              <w:rFonts w:asciiTheme="minorHAnsi" w:eastAsiaTheme="minorEastAsia" w:hAnsiTheme="minorHAnsi" w:cstheme="minorBidi"/>
+              <w:noProof/>
+              <w:sz w:val="22"/>
+              <w:szCs w:val="22"/>
+            </w:rPr>
+          </w:pPr>
+          <w:hyperlink w:anchor="_Toc457296660" w:history="1">
+            <w:r>
+              <w:rPr>
+                <w:rStyle w:val="Hyperlink"/>
+                <w:noProof/>
+              </w:rPr>
               <w:t>Security</w:t>
             </w:r>
             <w:r>
@@ -903,7 +974,7 @@
                 <w:noProof/>
                 <w:webHidden/>
               </w:rPr>
-              <w:instrText xml:space="preserve"> PAGEREF _Toc457294641 \h </w:instrText>
+              <w:instrText xml:space="preserve"> PAGEREF _Toc457296660 \h </w:instrText>
             </w:r>
             <w:r>
               <w:rPr>
@@ -964,7 +1035,7 @@
       <w:pPr>
         <w:pStyle w:val="Heading3"/>
       </w:pPr>
-      <w:bookmarkStart w:id="0" w:name="_Toc457294634"/>
+      <w:bookmarkStart w:id="0" w:name="_Toc457296652"/>
       <w:r>
         <w:lastRenderedPageBreak/>
         <w:t>FTTH</w:t>
@@ -980,19 +1051,49 @@
       </w:pPr>
       <w:r>
         <w:tab/>
-        <w:t xml:space="preserve">Fiber to the home or PON is generally agreed upon as the future of home internet delivery. It allows the longest use of the plan put into the ground to support it and has basically no limit to the bandwidth that can be made available to the home. It is the closest to a future proof technology as there is in this space. When possible it is the </w:t>
-      </w:r>
-      <w:bookmarkStart w:id="1" w:name="_GoBack"/>
-      <w:bookmarkEnd w:id="1"/>
-      <w:r>
-        <w:t>company’s long term interest to deploy FTTH for these reasons.</w:t>
+        <w:t>Fiber to the home or PON is generally agreed upon as the future of home internet delivery. It allows the longest use of the plan put into the ground to support it and has basically no limit to the bandwidth that can be made available to the home. It is the closest to a future proof technology as there is in this space. When possible it is the company’s long term interest to deploy FTTH for these reasons.</w:t>
       </w:r>
     </w:p>
     <w:p>
       <w:pPr>
         <w:pStyle w:val="Heading3"/>
       </w:pPr>
-      <w:bookmarkStart w:id="2" w:name="_Toc457294635"/>
+      <w:bookmarkStart w:id="1" w:name="_Toc457296653"/>
+      <w:r>
+        <w:t>Requirements</w:t>
+      </w:r>
+      <w:bookmarkEnd w:id="1"/>
+    </w:p>
+    <w:p>
+      <w:pPr>
+        <w:pStyle w:val="ListParagraph"/>
+        <w:numPr>
+          <w:ilvl w:val="0"/>
+          <w:numId w:val="19"/>
+        </w:numPr>
+      </w:pPr>
+      <w:r>
+        <w:t>Redundancy to the Calix E7 level</w:t>
+      </w:r>
+    </w:p>
+    <w:p>
+      <w:pPr>
+        <w:pStyle w:val="ListParagraph"/>
+        <w:numPr>
+          <w:ilvl w:val="0"/>
+          <w:numId w:val="19"/>
+        </w:numPr>
+      </w:pPr>
+      <w:r>
+        <w:t>Card redundancy on any LACP LAGs</w:t>
+      </w:r>
+    </w:p>
+    <w:p/>
+    <w:p>
+      <w:pPr>
+        <w:pStyle w:val="Heading3"/>
+      </w:pPr>
+      <w:bookmarkStart w:id="2" w:name="_Toc457296654"/>
       <w:r>
         <w:t>FTTH</w:t>
       </w:r>
@@ -1005,29 +1106,21 @@
       <w:pPr>
         <w:pStyle w:val="Heading3"/>
       </w:pPr>
-      <w:bookmarkStart w:id="3" w:name="_Toc457294636"/>
+      <w:bookmarkStart w:id="3" w:name="_Toc457296655"/>
       <w:r>
         <w:t>Network Use</w:t>
       </w:r>
+      <w:bookmarkStart w:id="4" w:name="_GoBack"/>
       <w:bookmarkEnd w:id="3"/>
-    </w:p>
-    <w:p>
-      <w:pPr>
-        <w:pStyle w:val="Heading3"/>
-      </w:pPr>
-      <w:bookmarkStart w:id="4" w:name="_Toc457294637"/>
-      <w:r>
-        <w:t>Network Impacts</w:t>
-      </w:r>
       <w:bookmarkEnd w:id="4"/>
     </w:p>
     <w:p>
       <w:pPr>
         <w:pStyle w:val="Heading3"/>
       </w:pPr>
-      <w:bookmarkStart w:id="5" w:name="_Toc457294638"/>
+      <w:bookmarkStart w:id="5" w:name="_Toc457296656"/>
       <w:r>
-        <w:t>Capacity Planning</w:t>
+        <w:t>Network Impacts</w:t>
       </w:r>
       <w:bookmarkEnd w:id="5"/>
     </w:p>
@@ -1035,9 +1128,9 @@
       <w:pPr>
         <w:pStyle w:val="Heading3"/>
       </w:pPr>
-      <w:bookmarkStart w:id="6" w:name="_Toc457294639"/>
+      <w:bookmarkStart w:id="6" w:name="_Toc457296657"/>
       <w:r>
-        <w:t>Management Network</w:t>
+        <w:t>Capacity Planning</w:t>
       </w:r>
       <w:bookmarkEnd w:id="6"/>
     </w:p>
@@ -1045,9 +1138,9 @@
       <w:pPr>
         <w:pStyle w:val="Heading3"/>
       </w:pPr>
-      <w:bookmarkStart w:id="7" w:name="_Toc457294640"/>
+      <w:bookmarkStart w:id="7" w:name="_Toc457296658"/>
       <w:r>
-        <w:t>Content Network</w:t>
+        <w:t>Management Network</w:t>
       </w:r>
       <w:bookmarkEnd w:id="7"/>
     </w:p>
@@ -1055,11 +1148,21 @@
       <w:pPr>
         <w:pStyle w:val="Heading3"/>
       </w:pPr>
-      <w:bookmarkStart w:id="8" w:name="_Toc457294641"/>
+      <w:bookmarkStart w:id="8" w:name="_Toc457296659"/>
+      <w:r>
+        <w:t>Content Network</w:t>
+      </w:r>
+      <w:bookmarkEnd w:id="8"/>
+    </w:p>
+    <w:p>
+      <w:pPr>
+        <w:pStyle w:val="Heading3"/>
+      </w:pPr>
+      <w:bookmarkStart w:id="9" w:name="_Toc457296660"/>
       <w:r>
         <w:t>Security</w:t>
       </w:r>
-      <w:bookmarkEnd w:id="8"/>
+      <w:bookmarkEnd w:id="9"/>
     </w:p>
     <w:sectPr>
       <w:headerReference w:type="even" r:id="rId10"/>
@@ -1706,6 +1809,119 @@
     </w:lvl>
   </w:abstractNum>
   <w:abstractNum w:abstractNumId="3">
+    <w:nsid w:val="2B853F7A"/>
+    <w:multiLevelType w:val="hybridMultilevel"/>
+    <w:tmpl w:val="D24E8B52"/>
+    <w:lvl w:ilvl="0" w:tplc="04090001">
+      <w:start w:val="1"/>
+      <w:numFmt w:val="bullet"/>
+      <w:lvlText w:val=""/>
+      <w:lvlJc w:val="left"/>
+      <w:pPr>
+        <w:ind w:left="1440" w:hanging="360"/>
+      </w:pPr>
+      <w:rPr>
+        <w:rFonts w:ascii="Symbol" w:hAnsi="Symbol" w:hint="default"/>
+      </w:rPr>
+    </w:lvl>
+    <w:lvl w:ilvl="1" w:tplc="04090003" w:tentative="1">
+      <w:start w:val="1"/>
+      <w:numFmt w:val="bullet"/>
+      <w:lvlText w:val="o"/>
+      <w:lvlJc w:val="left"/>
+      <w:pPr>
+        <w:ind w:left="2160" w:hanging="360"/>
+      </w:pPr>
+      <w:rPr>
+        <w:rFonts w:ascii="Courier New" w:hAnsi="Courier New" w:cs="Courier New" w:hint="default"/>
+      </w:rPr>
+    </w:lvl>
+    <w:lvl w:ilvl="2" w:tplc="04090005" w:tentative="1">
+      <w:start w:val="1"/>
+      <w:numFmt w:val="bullet"/>
+      <w:lvlText w:val=""/>
+      <w:lvlJc w:val="left"/>
+      <w:pPr>
+        <w:ind w:left="2880" w:hanging="360"/>
+      </w:pPr>
+      <w:rPr>
+        <w:rFonts w:ascii="Wingdings" w:hAnsi="Wingdings" w:hint="default"/>
+      </w:rPr>
+    </w:lvl>
+    <w:lvl w:ilvl="3" w:tplc="04090001" w:tentative="1">
+      <w:start w:val="1"/>
+      <w:numFmt w:val="bullet"/>
+      <w:lvlText w:val=""/>
+      <w:lvlJc w:val="left"/>
+      <w:pPr>
+        <w:ind w:left="3600" w:hanging="360"/>
+      </w:pPr>
+      <w:rPr>
+        <w:rFonts w:ascii="Symbol" w:hAnsi="Symbol" w:hint="default"/>
+      </w:rPr>
+    </w:lvl>
+    <w:lvl w:ilvl="4" w:tplc="04090003" w:tentative="1">
+      <w:start w:val="1"/>
+      <w:numFmt w:val="bullet"/>
+      <w:lvlText w:val="o"/>
+      <w:lvlJc w:val="left"/>
+      <w:pPr>
+        <w:ind w:left="4320" w:hanging="360"/>
+      </w:pPr>
+      <w:rPr>
+        <w:rFonts w:ascii="Courier New" w:hAnsi="Courier New" w:cs="Courier New" w:hint="default"/>
+      </w:rPr>
+    </w:lvl>
+    <w:lvl w:ilvl="5" w:tplc="04090005" w:tentative="1">
+      <w:start w:val="1"/>
+      <w:numFmt w:val="bullet"/>
+      <w:lvlText w:val=""/>
+      <w:lvlJc w:val="left"/>
+      <w:pPr>
+        <w:ind w:left="5040" w:hanging="360"/>
+      </w:pPr>
+      <w:rPr>
+        <w:rFonts w:ascii="Wingdings" w:hAnsi="Wingdings" w:hint="default"/>
+      </w:rPr>
+    </w:lvl>
+    <w:lvl w:ilvl="6" w:tplc="04090001" w:tentative="1">
+      <w:start w:val="1"/>
+      <w:numFmt w:val="bullet"/>
+      <w:lvlText w:val=""/>
+      <w:lvlJc w:val="left"/>
+      <w:pPr>
+        <w:ind w:left="5760" w:hanging="360"/>
+      </w:pPr>
+      <w:rPr>
+        <w:rFonts w:ascii="Symbol" w:hAnsi="Symbol" w:hint="default"/>
+      </w:rPr>
+    </w:lvl>
+    <w:lvl w:ilvl="7" w:tplc="04090003" w:tentative="1">
+      <w:start w:val="1"/>
+      <w:numFmt w:val="bullet"/>
+      <w:lvlText w:val="o"/>
+      <w:lvlJc w:val="left"/>
+      <w:pPr>
+        <w:ind w:left="6480" w:hanging="360"/>
+      </w:pPr>
+      <w:rPr>
+        <w:rFonts w:ascii="Courier New" w:hAnsi="Courier New" w:cs="Courier New" w:hint="default"/>
+      </w:rPr>
+    </w:lvl>
+    <w:lvl w:ilvl="8" w:tplc="04090005" w:tentative="1">
+      <w:start w:val="1"/>
+      <w:numFmt w:val="bullet"/>
+      <w:lvlText w:val=""/>
+      <w:lvlJc w:val="left"/>
+      <w:pPr>
+        <w:ind w:left="7200" w:hanging="360"/>
+      </w:pPr>
+      <w:rPr>
+        <w:rFonts w:ascii="Wingdings" w:hAnsi="Wingdings" w:hint="default"/>
+      </w:rPr>
+    </w:lvl>
+  </w:abstractNum>
+  <w:abstractNum w:abstractNumId="4">
     <w:nsid w:val="2F453789"/>
     <w:multiLevelType w:val="multilevel"/>
     <w:tmpl w:val="64F47808"/>
@@ -1791,7 +2007,7 @@
       </w:pPr>
     </w:lvl>
   </w:abstractNum>
-  <w:abstractNum w:abstractNumId="4">
+  <w:abstractNum w:abstractNumId="5">
     <w:nsid w:val="34C243C9"/>
     <w:multiLevelType w:val="multilevel"/>
     <w:tmpl w:val="4B927288"/>
@@ -1932,7 +2148,7 @@
       </w:rPr>
     </w:lvl>
   </w:abstractNum>
-  <w:abstractNum w:abstractNumId="5">
+  <w:abstractNum w:abstractNumId="6">
     <w:nsid w:val="3674318E"/>
     <w:multiLevelType w:val="hybridMultilevel"/>
     <w:tmpl w:val="8DB28E7A"/>
@@ -2018,7 +2234,7 @@
       </w:pPr>
     </w:lvl>
   </w:abstractNum>
-  <w:abstractNum w:abstractNumId="6">
+  <w:abstractNum w:abstractNumId="7">
     <w:nsid w:val="398C5E0B"/>
     <w:multiLevelType w:val="hybridMultilevel"/>
     <w:tmpl w:val="DA1CE428"/>
@@ -2134,7 +2350,7 @@
       </w:pPr>
     </w:lvl>
   </w:abstractNum>
-  <w:abstractNum w:abstractNumId="7">
+  <w:abstractNum w:abstractNumId="8">
     <w:nsid w:val="4A4C7891"/>
     <w:multiLevelType w:val="hybridMultilevel"/>
     <w:tmpl w:val="4032131E"/>
@@ -2277,7 +2493,7 @@
       </w:rPr>
     </w:lvl>
   </w:abstractNum>
-  <w:abstractNum w:abstractNumId="8">
+  <w:abstractNum w:abstractNumId="9">
     <w:nsid w:val="4BE43351"/>
     <w:multiLevelType w:val="hybridMultilevel"/>
     <w:tmpl w:val="DE420EE0"/>
@@ -2417,7 +2633,7 @@
       </w:rPr>
     </w:lvl>
   </w:abstractNum>
-  <w:abstractNum w:abstractNumId="9">
+  <w:abstractNum w:abstractNumId="10">
     <w:nsid w:val="53AA6D5E"/>
     <w:multiLevelType w:val="singleLevel"/>
     <w:tmpl w:val="EE9A0D3A"/>
@@ -2435,7 +2651,7 @@
       </w:rPr>
     </w:lvl>
   </w:abstractNum>
-  <w:abstractNum w:abstractNumId="10">
+  <w:abstractNum w:abstractNumId="11">
     <w:nsid w:val="5BED4D81"/>
     <w:multiLevelType w:val="hybridMultilevel"/>
     <w:tmpl w:val="1006FD04"/>
@@ -2575,7 +2791,7 @@
       </w:rPr>
     </w:lvl>
   </w:abstractNum>
-  <w:abstractNum w:abstractNumId="11">
+  <w:abstractNum w:abstractNumId="12">
     <w:nsid w:val="5F271DC0"/>
     <w:multiLevelType w:val="hybridMultilevel"/>
     <w:tmpl w:val="156654B6"/>
@@ -2661,7 +2877,7 @@
       </w:pPr>
     </w:lvl>
   </w:abstractNum>
-  <w:abstractNum w:abstractNumId="12">
+  <w:abstractNum w:abstractNumId="13">
     <w:nsid w:val="62F81C5B"/>
     <w:multiLevelType w:val="hybridMultilevel"/>
     <w:tmpl w:val="FE6E79D6"/>
@@ -2747,7 +2963,7 @@
       </w:pPr>
     </w:lvl>
   </w:abstractNum>
-  <w:abstractNum w:abstractNumId="13">
+  <w:abstractNum w:abstractNumId="14">
     <w:nsid w:val="6A690D31"/>
     <w:multiLevelType w:val="hybridMultilevel"/>
     <w:tmpl w:val="64F47808"/>
@@ -2834,28 +3050,28 @@
     </w:lvl>
   </w:abstractNum>
   <w:num w:numId="1">
-    <w:abstractNumId w:val="8"/>
+    <w:abstractNumId w:val="9"/>
   </w:num>
   <w:num w:numId="2">
-    <w:abstractNumId w:val="8"/>
+    <w:abstractNumId w:val="9"/>
     <w:lvlOverride w:ilvl="0">
       <w:startOverride w:val="1"/>
     </w:lvlOverride>
   </w:num>
   <w:num w:numId="3">
-    <w:abstractNumId w:val="6"/>
+    <w:abstractNumId w:val="7"/>
   </w:num>
   <w:num w:numId="4">
-    <w:abstractNumId w:val="6"/>
+    <w:abstractNumId w:val="7"/>
   </w:num>
   <w:num w:numId="5">
-    <w:abstractNumId w:val="6"/>
+    <w:abstractNumId w:val="7"/>
   </w:num>
   <w:num w:numId="6">
-    <w:abstractNumId w:val="4"/>
+    <w:abstractNumId w:val="5"/>
   </w:num>
   <w:num w:numId="7">
-    <w:abstractNumId w:val="4"/>
+    <w:abstractNumId w:val="5"/>
   </w:num>
   <w:num w:numId="8">
     <w:abstractNumId w:val="1"/>
@@ -2864,31 +3080,34 @@
     <w:abstractNumId w:val="2"/>
   </w:num>
   <w:num w:numId="10">
-    <w:abstractNumId w:val="7"/>
+    <w:abstractNumId w:val="8"/>
   </w:num>
   <w:num w:numId="11">
+    <w:abstractNumId w:val="11"/>
+  </w:num>
+  <w:num w:numId="12">
     <w:abstractNumId w:val="10"/>
   </w:num>
-  <w:num w:numId="12">
-    <w:abstractNumId w:val="9"/>
-  </w:num>
   <w:num w:numId="13">
-    <w:abstractNumId w:val="11"/>
+    <w:abstractNumId w:val="12"/>
   </w:num>
   <w:num w:numId="14">
-    <w:abstractNumId w:val="13"/>
+    <w:abstractNumId w:val="14"/>
   </w:num>
   <w:num w:numId="15">
-    <w:abstractNumId w:val="3"/>
+    <w:abstractNumId w:val="4"/>
   </w:num>
   <w:num w:numId="16">
-    <w:abstractNumId w:val="5"/>
+    <w:abstractNumId w:val="6"/>
   </w:num>
   <w:num w:numId="17">
     <w:abstractNumId w:val="0"/>
   </w:num>
   <w:num w:numId="18">
-    <w:abstractNumId w:val="12"/>
+    <w:abstractNumId w:val="13"/>
+  </w:num>
+  <w:num w:numId="19">
+    <w:abstractNumId w:val="3"/>
   </w:num>
 </w:numbering>
 </file>
@@ -4194,7 +4413,7 @@
 </file>
 
 <file path=customXml/itemProps1.xml><?xml version="1.0" encoding="utf-8"?>
-<ds:datastoreItem xmlns:ds="http://schemas.openxmlformats.org/officeDocument/2006/customXml" ds:itemID="{99FCF9C3-0829-4A99-B853-9DFFBD742D95}">
+<ds:datastoreItem xmlns:ds="http://schemas.openxmlformats.org/officeDocument/2006/customXml" ds:itemID="{DAE45BD4-D9E2-4EAD-B550-8FFC003BD597}">
   <ds:schemaRefs>
     <ds:schemaRef ds:uri="http://schemas.openxmlformats.org/officeDocument/2006/bibliography"/>
   </ds:schemaRefs>

</xml_diff>

<commit_message>
More updated to the DOC.  Added terms.
</commit_message>
<xml_diff>
--- a/FTTH-Arch.docx
+++ b/FTTH-Arch.docx
@@ -1058,18 +1058,79 @@
       <w:pPr>
         <w:pStyle w:val="Heading3"/>
       </w:pPr>
-      <w:bookmarkStart w:id="1" w:name="_Toc457296653"/>
+      <w:r>
+        <w:t>Terms and Definitions</w:t>
+      </w:r>
+    </w:p>
+    <w:p>
+      <w:pPr>
+        <w:pStyle w:val="Content"/>
+      </w:pPr>
+      <w:r>
+        <w:t>FTTH – Fiber to the home</w:t>
+      </w:r>
+    </w:p>
+    <w:p>
+      <w:pPr>
+        <w:pStyle w:val="Content"/>
+      </w:pPr>
+      <w:r>
+        <w:t>MX – Juniper brand MX series routers</w:t>
+      </w:r>
+    </w:p>
+    <w:p>
+      <w:pPr>
+        <w:pStyle w:val="Content"/>
+      </w:pPr>
+      <w:r>
+        <w:t>EX – Juniper brand EX Series Switch</w:t>
+      </w:r>
+    </w:p>
+    <w:p>
+      <w:pPr>
+        <w:pStyle w:val="Content"/>
+      </w:pPr>
+      <w:r>
+        <w:t>ACX – Juniper brand ACX series access router</w:t>
+      </w:r>
+    </w:p>
+    <w:p>
+      <w:pPr>
+        <w:pStyle w:val="Content"/>
+      </w:pPr>
+      <w:r>
+        <w:t xml:space="preserve">G8032/Ring/Ethernet </w:t>
+      </w:r>
+      <w:bookmarkStart w:id="1" w:name="_GoBack"/>
+      <w:bookmarkEnd w:id="1"/>
+      <w:r>
+        <w:t xml:space="preserve">Ring – G8032 Ethernet Ring protocol enabled access ring. </w:t>
+      </w:r>
+    </w:p>
+    <w:p>
+      <w:pPr>
+        <w:pStyle w:val="Content"/>
+      </w:pPr>
+      <w:r>
+        <w:t>Uplink – Aggregate link to a higher level (Closer to the network core) network device.</w:t>
+      </w:r>
+    </w:p>
+    <w:p>
+      <w:pPr>
+        <w:pStyle w:val="Heading3"/>
+      </w:pPr>
+      <w:bookmarkStart w:id="2" w:name="_Toc457296653"/>
       <w:r>
         <w:t>Requirements</w:t>
       </w:r>
-      <w:bookmarkEnd w:id="1"/>
+      <w:bookmarkEnd w:id="2"/>
     </w:p>
     <w:p>
       <w:pPr>
-        <w:pStyle w:val="ListParagraph"/>
+        <w:pStyle w:val="Content"/>
         <w:numPr>
           <w:ilvl w:val="0"/>
-          <w:numId w:val="19"/>
+          <w:numId w:val="20"/>
         </w:numPr>
       </w:pPr>
       <w:r>
@@ -1078,10 +1139,10 @@
     </w:p>
     <w:p>
       <w:pPr>
-        <w:pStyle w:val="ListParagraph"/>
+        <w:pStyle w:val="Content"/>
         <w:numPr>
           <w:ilvl w:val="0"/>
-          <w:numId w:val="19"/>
+          <w:numId w:val="20"/>
         </w:numPr>
       </w:pPr>
       <w:r>
@@ -1093,25 +1154,23 @@
       <w:pPr>
         <w:pStyle w:val="Heading3"/>
       </w:pPr>
-      <w:bookmarkStart w:id="2" w:name="_Toc457296654"/>
+      <w:bookmarkStart w:id="3" w:name="_Toc457296654"/>
       <w:r>
         <w:t>FTTH</w:t>
       </w:r>
       <w:r>
         <w:t xml:space="preserve"> design</w:t>
       </w:r>
-      <w:bookmarkEnd w:id="2"/>
+      <w:bookmarkEnd w:id="3"/>
     </w:p>
     <w:p>
       <w:pPr>
         <w:pStyle w:val="Heading3"/>
       </w:pPr>
-      <w:bookmarkStart w:id="3" w:name="_Toc457296655"/>
+      <w:bookmarkStart w:id="4" w:name="_Toc457296655"/>
       <w:r>
         <w:t>Network Use</w:t>
       </w:r>
-      <w:bookmarkStart w:id="4" w:name="_GoBack"/>
-      <w:bookmarkEnd w:id="3"/>
       <w:bookmarkEnd w:id="4"/>
     </w:p>
     <w:p>
@@ -2351,6 +2410,119 @@
     </w:lvl>
   </w:abstractNum>
   <w:abstractNum w:abstractNumId="8">
+    <w:nsid w:val="3C5378B3"/>
+    <w:multiLevelType w:val="hybridMultilevel"/>
+    <w:tmpl w:val="9B881E56"/>
+    <w:lvl w:ilvl="0" w:tplc="04090001">
+      <w:start w:val="1"/>
+      <w:numFmt w:val="bullet"/>
+      <w:lvlText w:val=""/>
+      <w:lvlJc w:val="left"/>
+      <w:pPr>
+        <w:ind w:left="720" w:hanging="360"/>
+      </w:pPr>
+      <w:rPr>
+        <w:rFonts w:ascii="Symbol" w:hAnsi="Symbol" w:hint="default"/>
+      </w:rPr>
+    </w:lvl>
+    <w:lvl w:ilvl="1" w:tplc="04090003" w:tentative="1">
+      <w:start w:val="1"/>
+      <w:numFmt w:val="bullet"/>
+      <w:lvlText w:val="o"/>
+      <w:lvlJc w:val="left"/>
+      <w:pPr>
+        <w:ind w:left="1440" w:hanging="360"/>
+      </w:pPr>
+      <w:rPr>
+        <w:rFonts w:ascii="Courier New" w:hAnsi="Courier New" w:cs="Courier New" w:hint="default"/>
+      </w:rPr>
+    </w:lvl>
+    <w:lvl w:ilvl="2" w:tplc="04090005" w:tentative="1">
+      <w:start w:val="1"/>
+      <w:numFmt w:val="bullet"/>
+      <w:lvlText w:val=""/>
+      <w:lvlJc w:val="left"/>
+      <w:pPr>
+        <w:ind w:left="2160" w:hanging="360"/>
+      </w:pPr>
+      <w:rPr>
+        <w:rFonts w:ascii="Wingdings" w:hAnsi="Wingdings" w:hint="default"/>
+      </w:rPr>
+    </w:lvl>
+    <w:lvl w:ilvl="3" w:tplc="04090001" w:tentative="1">
+      <w:start w:val="1"/>
+      <w:numFmt w:val="bullet"/>
+      <w:lvlText w:val=""/>
+      <w:lvlJc w:val="left"/>
+      <w:pPr>
+        <w:ind w:left="2880" w:hanging="360"/>
+      </w:pPr>
+      <w:rPr>
+        <w:rFonts w:ascii="Symbol" w:hAnsi="Symbol" w:hint="default"/>
+      </w:rPr>
+    </w:lvl>
+    <w:lvl w:ilvl="4" w:tplc="04090003" w:tentative="1">
+      <w:start w:val="1"/>
+      <w:numFmt w:val="bullet"/>
+      <w:lvlText w:val="o"/>
+      <w:lvlJc w:val="left"/>
+      <w:pPr>
+        <w:ind w:left="3600" w:hanging="360"/>
+      </w:pPr>
+      <w:rPr>
+        <w:rFonts w:ascii="Courier New" w:hAnsi="Courier New" w:cs="Courier New" w:hint="default"/>
+      </w:rPr>
+    </w:lvl>
+    <w:lvl w:ilvl="5" w:tplc="04090005" w:tentative="1">
+      <w:start w:val="1"/>
+      <w:numFmt w:val="bullet"/>
+      <w:lvlText w:val=""/>
+      <w:lvlJc w:val="left"/>
+      <w:pPr>
+        <w:ind w:left="4320" w:hanging="360"/>
+      </w:pPr>
+      <w:rPr>
+        <w:rFonts w:ascii="Wingdings" w:hAnsi="Wingdings" w:hint="default"/>
+      </w:rPr>
+    </w:lvl>
+    <w:lvl w:ilvl="6" w:tplc="04090001" w:tentative="1">
+      <w:start w:val="1"/>
+      <w:numFmt w:val="bullet"/>
+      <w:lvlText w:val=""/>
+      <w:lvlJc w:val="left"/>
+      <w:pPr>
+        <w:ind w:left="5040" w:hanging="360"/>
+      </w:pPr>
+      <w:rPr>
+        <w:rFonts w:ascii="Symbol" w:hAnsi="Symbol" w:hint="default"/>
+      </w:rPr>
+    </w:lvl>
+    <w:lvl w:ilvl="7" w:tplc="04090003" w:tentative="1">
+      <w:start w:val="1"/>
+      <w:numFmt w:val="bullet"/>
+      <w:lvlText w:val="o"/>
+      <w:lvlJc w:val="left"/>
+      <w:pPr>
+        <w:ind w:left="5760" w:hanging="360"/>
+      </w:pPr>
+      <w:rPr>
+        <w:rFonts w:ascii="Courier New" w:hAnsi="Courier New" w:cs="Courier New" w:hint="default"/>
+      </w:rPr>
+    </w:lvl>
+    <w:lvl w:ilvl="8" w:tplc="04090005" w:tentative="1">
+      <w:start w:val="1"/>
+      <w:numFmt w:val="bullet"/>
+      <w:lvlText w:val=""/>
+      <w:lvlJc w:val="left"/>
+      <w:pPr>
+        <w:ind w:left="6480" w:hanging="360"/>
+      </w:pPr>
+      <w:rPr>
+        <w:rFonts w:ascii="Wingdings" w:hAnsi="Wingdings" w:hint="default"/>
+      </w:rPr>
+    </w:lvl>
+  </w:abstractNum>
+  <w:abstractNum w:abstractNumId="9">
     <w:nsid w:val="4A4C7891"/>
     <w:multiLevelType w:val="hybridMultilevel"/>
     <w:tmpl w:val="4032131E"/>
@@ -2493,7 +2665,7 @@
       </w:rPr>
     </w:lvl>
   </w:abstractNum>
-  <w:abstractNum w:abstractNumId="9">
+  <w:abstractNum w:abstractNumId="10">
     <w:nsid w:val="4BE43351"/>
     <w:multiLevelType w:val="hybridMultilevel"/>
     <w:tmpl w:val="DE420EE0"/>
@@ -2633,7 +2805,7 @@
       </w:rPr>
     </w:lvl>
   </w:abstractNum>
-  <w:abstractNum w:abstractNumId="10">
+  <w:abstractNum w:abstractNumId="11">
     <w:nsid w:val="53AA6D5E"/>
     <w:multiLevelType w:val="singleLevel"/>
     <w:tmpl w:val="EE9A0D3A"/>
@@ -2651,7 +2823,7 @@
       </w:rPr>
     </w:lvl>
   </w:abstractNum>
-  <w:abstractNum w:abstractNumId="11">
+  <w:abstractNum w:abstractNumId="12">
     <w:nsid w:val="5BED4D81"/>
     <w:multiLevelType w:val="hybridMultilevel"/>
     <w:tmpl w:val="1006FD04"/>
@@ -2791,7 +2963,7 @@
       </w:rPr>
     </w:lvl>
   </w:abstractNum>
-  <w:abstractNum w:abstractNumId="12">
+  <w:abstractNum w:abstractNumId="13">
     <w:nsid w:val="5F271DC0"/>
     <w:multiLevelType w:val="hybridMultilevel"/>
     <w:tmpl w:val="156654B6"/>
@@ -2877,7 +3049,7 @@
       </w:pPr>
     </w:lvl>
   </w:abstractNum>
-  <w:abstractNum w:abstractNumId="13">
+  <w:abstractNum w:abstractNumId="14">
     <w:nsid w:val="62F81C5B"/>
     <w:multiLevelType w:val="hybridMultilevel"/>
     <w:tmpl w:val="FE6E79D6"/>
@@ -2963,7 +3135,7 @@
       </w:pPr>
     </w:lvl>
   </w:abstractNum>
-  <w:abstractNum w:abstractNumId="14">
+  <w:abstractNum w:abstractNumId="15">
     <w:nsid w:val="6A690D31"/>
     <w:multiLevelType w:val="hybridMultilevel"/>
     <w:tmpl w:val="64F47808"/>
@@ -3050,10 +3222,10 @@
     </w:lvl>
   </w:abstractNum>
   <w:num w:numId="1">
-    <w:abstractNumId w:val="9"/>
+    <w:abstractNumId w:val="10"/>
   </w:num>
   <w:num w:numId="2">
-    <w:abstractNumId w:val="9"/>
+    <w:abstractNumId w:val="10"/>
     <w:lvlOverride w:ilvl="0">
       <w:startOverride w:val="1"/>
     </w:lvlOverride>
@@ -3080,19 +3252,19 @@
     <w:abstractNumId w:val="2"/>
   </w:num>
   <w:num w:numId="10">
-    <w:abstractNumId w:val="8"/>
+    <w:abstractNumId w:val="9"/>
   </w:num>
   <w:num w:numId="11">
+    <w:abstractNumId w:val="12"/>
+  </w:num>
+  <w:num w:numId="12">
     <w:abstractNumId w:val="11"/>
   </w:num>
-  <w:num w:numId="12">
-    <w:abstractNumId w:val="10"/>
-  </w:num>
   <w:num w:numId="13">
-    <w:abstractNumId w:val="12"/>
+    <w:abstractNumId w:val="13"/>
   </w:num>
   <w:num w:numId="14">
-    <w:abstractNumId w:val="14"/>
+    <w:abstractNumId w:val="15"/>
   </w:num>
   <w:num w:numId="15">
     <w:abstractNumId w:val="4"/>
@@ -3104,10 +3276,13 @@
     <w:abstractNumId w:val="0"/>
   </w:num>
   <w:num w:numId="18">
-    <w:abstractNumId w:val="13"/>
+    <w:abstractNumId w:val="14"/>
   </w:num>
   <w:num w:numId="19">
     <w:abstractNumId w:val="3"/>
+  </w:num>
+  <w:num w:numId="20">
+    <w:abstractNumId w:val="8"/>
   </w:num>
 </w:numbering>
 </file>
@@ -4413,7 +4588,7 @@
 </file>
 
 <file path=customXml/itemProps1.xml><?xml version="1.0" encoding="utf-8"?>
-<ds:datastoreItem xmlns:ds="http://schemas.openxmlformats.org/officeDocument/2006/customXml" ds:itemID="{DAE45BD4-D9E2-4EAD-B550-8FFC003BD597}">
+<ds:datastoreItem xmlns:ds="http://schemas.openxmlformats.org/officeDocument/2006/customXml" ds:itemID="{A1EB39CA-8792-41CC-8311-807338A89C93}">
   <ds:schemaRefs>
     <ds:schemaRef ds:uri="http://schemas.openxmlformats.org/officeDocument/2006/bibliography"/>
   </ds:schemaRefs>

</xml_diff>

<commit_message>
Started all sections of the DOC.  Added a lot to Design.
</commit_message>
<xml_diff>
--- a/FTTH-Arch.docx
+++ b/FTTH-Arch.docx
@@ -379,7 +379,7 @@
           <w:r>
             <w:fldChar w:fldCharType="separate"/>
           </w:r>
-          <w:hyperlink w:anchor="_Toc457296652" w:history="1">
+          <w:hyperlink w:anchor="_Toc457306074" w:history="1">
             <w:r>
               <w:rPr>
                 <w:rStyle w:val="Hyperlink"/>
@@ -406,7 +406,7 @@
                 <w:noProof/>
                 <w:webHidden/>
               </w:rPr>
-              <w:instrText xml:space="preserve"> PAGEREF _Toc457296652 \h </w:instrText>
+              <w:instrText xml:space="preserve"> PAGEREF _Toc457306074 \h </w:instrText>
             </w:r>
             <w:r>
               <w:rPr>
@@ -450,13 +450,13 @@
               <w:szCs w:val="22"/>
             </w:rPr>
           </w:pPr>
-          <w:hyperlink w:anchor="_Toc457296653" w:history="1">
+          <w:hyperlink w:anchor="_Toc457306075" w:history="1">
             <w:r>
               <w:rPr>
                 <w:rStyle w:val="Hyperlink"/>
                 <w:noProof/>
               </w:rPr>
-              <w:t>Requirements</w:t>
+              <w:t>Terms and Definitions</w:t>
             </w:r>
             <w:r>
               <w:rPr>
@@ -477,7 +477,7 @@
                 <w:noProof/>
                 <w:webHidden/>
               </w:rPr>
-              <w:instrText xml:space="preserve"> PAGEREF _Toc457296653 \h </w:instrText>
+              <w:instrText xml:space="preserve"> PAGEREF _Toc457306075 \h </w:instrText>
             </w:r>
             <w:r>
               <w:rPr>
@@ -521,13 +521,13 @@
               <w:szCs w:val="22"/>
             </w:rPr>
           </w:pPr>
-          <w:hyperlink w:anchor="_Toc457296654" w:history="1">
+          <w:hyperlink w:anchor="_Toc457306076" w:history="1">
             <w:r>
               <w:rPr>
                 <w:rStyle w:val="Hyperlink"/>
                 <w:noProof/>
               </w:rPr>
-              <w:t>FTTH design</w:t>
+              <w:t>Requirements</w:t>
             </w:r>
             <w:r>
               <w:rPr>
@@ -548,7 +548,7 @@
                 <w:noProof/>
                 <w:webHidden/>
               </w:rPr>
-              <w:instrText xml:space="preserve"> PAGEREF _Toc457296654 \h </w:instrText>
+              <w:instrText xml:space="preserve"> PAGEREF _Toc457306076 \h </w:instrText>
             </w:r>
             <w:r>
               <w:rPr>
@@ -592,13 +592,13 @@
               <w:szCs w:val="22"/>
             </w:rPr>
           </w:pPr>
-          <w:hyperlink w:anchor="_Toc457296655" w:history="1">
+          <w:hyperlink w:anchor="_Toc457306077" w:history="1">
             <w:r>
               <w:rPr>
                 <w:rStyle w:val="Hyperlink"/>
                 <w:noProof/>
               </w:rPr>
-              <w:t>Network Use</w:t>
+              <w:t>FTTH design</w:t>
             </w:r>
             <w:r>
               <w:rPr>
@@ -619,7 +619,7 @@
                 <w:noProof/>
                 <w:webHidden/>
               </w:rPr>
-              <w:instrText xml:space="preserve"> PAGEREF _Toc457296655 \h </w:instrText>
+              <w:instrText xml:space="preserve"> PAGEREF _Toc457306077 \h </w:instrText>
             </w:r>
             <w:r>
               <w:rPr>
@@ -663,13 +663,13 @@
               <w:szCs w:val="22"/>
             </w:rPr>
           </w:pPr>
-          <w:hyperlink w:anchor="_Toc457296656" w:history="1">
+          <w:hyperlink w:anchor="_Toc457306078" w:history="1">
             <w:r>
               <w:rPr>
                 <w:rStyle w:val="Hyperlink"/>
                 <w:noProof/>
               </w:rPr>
-              <w:t>Network Impacts</w:t>
+              <w:t>Network Use</w:t>
             </w:r>
             <w:r>
               <w:rPr>
@@ -690,7 +690,7 @@
                 <w:noProof/>
                 <w:webHidden/>
               </w:rPr>
-              <w:instrText xml:space="preserve"> PAGEREF _Toc457296656 \h </w:instrText>
+              <w:instrText xml:space="preserve"> PAGEREF _Toc457306078 \h </w:instrText>
             </w:r>
             <w:r>
               <w:rPr>
@@ -734,13 +734,13 @@
               <w:szCs w:val="22"/>
             </w:rPr>
           </w:pPr>
-          <w:hyperlink w:anchor="_Toc457296657" w:history="1">
+          <w:hyperlink w:anchor="_Toc457306079" w:history="1">
             <w:r>
               <w:rPr>
                 <w:rStyle w:val="Hyperlink"/>
                 <w:noProof/>
               </w:rPr>
-              <w:t>Capacity Planning</w:t>
+              <w:t>Network Impacts</w:t>
             </w:r>
             <w:r>
               <w:rPr>
@@ -761,7 +761,7 @@
                 <w:noProof/>
                 <w:webHidden/>
               </w:rPr>
-              <w:instrText xml:space="preserve"> PAGEREF _Toc457296657 \h </w:instrText>
+              <w:instrText xml:space="preserve"> PAGEREF _Toc457306079 \h </w:instrText>
             </w:r>
             <w:r>
               <w:rPr>
@@ -805,13 +805,13 @@
               <w:szCs w:val="22"/>
             </w:rPr>
           </w:pPr>
-          <w:hyperlink w:anchor="_Toc457296658" w:history="1">
+          <w:hyperlink w:anchor="_Toc457306080" w:history="1">
             <w:r>
               <w:rPr>
                 <w:rStyle w:val="Hyperlink"/>
                 <w:noProof/>
               </w:rPr>
-              <w:t>Management Network</w:t>
+              <w:t>Capacity Planning</w:t>
             </w:r>
             <w:r>
               <w:rPr>
@@ -832,7 +832,7 @@
                 <w:noProof/>
                 <w:webHidden/>
               </w:rPr>
-              <w:instrText xml:space="preserve"> PAGEREF _Toc457296658 \h </w:instrText>
+              <w:instrText xml:space="preserve"> PAGEREF _Toc457306080 \h </w:instrText>
             </w:r>
             <w:r>
               <w:rPr>
@@ -876,13 +876,13 @@
               <w:szCs w:val="22"/>
             </w:rPr>
           </w:pPr>
-          <w:hyperlink w:anchor="_Toc457296659" w:history="1">
+          <w:hyperlink w:anchor="_Toc457306081" w:history="1">
             <w:r>
               <w:rPr>
                 <w:rStyle w:val="Hyperlink"/>
                 <w:noProof/>
               </w:rPr>
-              <w:t>Content Network</w:t>
+              <w:t>Management Network</w:t>
             </w:r>
             <w:r>
               <w:rPr>
@@ -903,7 +903,7 @@
                 <w:noProof/>
                 <w:webHidden/>
               </w:rPr>
-              <w:instrText xml:space="preserve"> PAGEREF _Toc457296659 \h </w:instrText>
+              <w:instrText xml:space="preserve"> PAGEREF _Toc457306081 \h </w:instrText>
             </w:r>
             <w:r>
               <w:rPr>
@@ -947,7 +947,7 @@
               <w:szCs w:val="22"/>
             </w:rPr>
           </w:pPr>
-          <w:hyperlink w:anchor="_Toc457296660" w:history="1">
+          <w:hyperlink w:anchor="_Toc457306082" w:history="1">
             <w:r>
               <w:rPr>
                 <w:rStyle w:val="Hyperlink"/>
@@ -974,7 +974,7 @@
                 <w:noProof/>
                 <w:webHidden/>
               </w:rPr>
-              <w:instrText xml:space="preserve"> PAGEREF _Toc457296660 \h </w:instrText>
+              <w:instrText xml:space="preserve"> PAGEREF _Toc457306082 \h </w:instrText>
             </w:r>
             <w:r>
               <w:rPr>
@@ -994,7 +994,7 @@
                 <w:noProof/>
                 <w:webHidden/>
               </w:rPr>
-              <w:t>3</w:t>
+              <w:t>4</w:t>
             </w:r>
             <w:r>
               <w:rPr>
@@ -1035,7 +1035,7 @@
       <w:pPr>
         <w:pStyle w:val="Heading3"/>
       </w:pPr>
-      <w:bookmarkStart w:id="0" w:name="_Toc457296652"/>
+      <w:bookmarkStart w:id="0" w:name="_Toc457306074"/>
       <w:r>
         <w:lastRenderedPageBreak/>
         <w:t>FTTH</w:t>
@@ -1050,7 +1050,6 @@
         <w:pStyle w:val="Content"/>
       </w:pPr>
       <w:r>
-        <w:tab/>
         <w:t>Fiber to the home or PON is generally agreed upon as the future of home internet delivery. It allows the longest use of the plan put into the ground to support it and has basically no limit to the bandwidth that can be made available to the home. It is the closest to a future proof technology as there is in this space. When possible it is the company’s long term interest to deploy FTTH for these reasons.</w:t>
       </w:r>
     </w:p>
@@ -1058,9 +1057,11 @@
       <w:pPr>
         <w:pStyle w:val="Heading3"/>
       </w:pPr>
+      <w:bookmarkStart w:id="1" w:name="_Toc457306075"/>
       <w:r>
         <w:t>Terms and Definitions</w:t>
       </w:r>
+      <w:bookmarkEnd w:id="1"/>
     </w:p>
     <w:p>
       <w:pPr>
@@ -1099,12 +1100,7 @@
         <w:pStyle w:val="Content"/>
       </w:pPr>
       <w:r>
-        <w:t xml:space="preserve">G8032/Ring/Ethernet </w:t>
-      </w:r>
-      <w:bookmarkStart w:id="1" w:name="_GoBack"/>
-      <w:bookmarkEnd w:id="1"/>
-      <w:r>
-        <w:t xml:space="preserve">Ring – G8032 Ethernet Ring protocol enabled access ring. </w:t>
+        <w:t xml:space="preserve">G8032/Ring/Ethernet Ring – G8032 Ethernet Ring protocol enabled access ring. </w:t>
       </w:r>
     </w:p>
     <w:p>
@@ -1119,7 +1115,7 @@
       <w:pPr>
         <w:pStyle w:val="Heading3"/>
       </w:pPr>
-      <w:bookmarkStart w:id="2" w:name="_Toc457296653"/>
+      <w:bookmarkStart w:id="2" w:name="_Toc457306076"/>
       <w:r>
         <w:t>Requirements</w:t>
       </w:r>
@@ -1154,7 +1150,7 @@
       <w:pPr>
         <w:pStyle w:val="Heading3"/>
       </w:pPr>
-      <w:bookmarkStart w:id="3" w:name="_Toc457296654"/>
+      <w:bookmarkStart w:id="3" w:name="_Toc457306077"/>
       <w:r>
         <w:t>FTTH</w:t>
       </w:r>
@@ -1164,64 +1160,108 @@
       <w:bookmarkEnd w:id="3"/>
     </w:p>
     <w:p>
+      <w:r>
+        <w:t xml:space="preserve">The main components that make FTTH differ from our other current services is the de-aggregation level between out routing platform and the Calix FTTH gear. From the Routing layer the plan is to build an aggregation switch layer, all 10G, and from there build G8032 rings of Calix E7 chassis. This is displayed in the network diagram paired with this doc. </w:t>
+      </w:r>
+    </w:p>
+    <w:p>
+      <w:r>
+        <w:t>The goal is to have an aggregation platform to allow us to aggregate many E7 chassis up into one 10G or 100G interface on our hub router. This saves a great deal of capital over time as the aggregation switch ports are much less costly than the router 10G ports.</w:t>
+      </w:r>
+    </w:p>
+    <w:p>
+      <w:r>
+        <w:t>The use of G8032 rings is based on the Calix E7 support of same. Calix doesn’t support other path protection mechanism</w:t>
+      </w:r>
+      <w:r>
+        <w:t>s, a</w:t>
+      </w:r>
+      <w:r>
+        <w:t>s such the G8032 rings will be used in order to provide path redundancy to these nodes.</w:t>
+      </w:r>
+    </w:p>
+    <w:p/>
+    <w:p>
       <w:pPr>
         <w:pStyle w:val="Heading3"/>
       </w:pPr>
-      <w:bookmarkStart w:id="4" w:name="_Toc457296655"/>
+      <w:bookmarkStart w:id="4" w:name="_Toc457306078"/>
       <w:r>
         <w:t>Network Use</w:t>
       </w:r>
       <w:bookmarkEnd w:id="4"/>
     </w:p>
     <w:p>
+      <w:r>
+        <w:t>Network use should be in line with the current use profile of our cable customers and shouldn’t require any special considerations.</w:t>
+      </w:r>
+    </w:p>
+    <w:p>
       <w:pPr>
         <w:pStyle w:val="Heading3"/>
       </w:pPr>
-      <w:bookmarkStart w:id="5" w:name="_Toc457296656"/>
+      <w:bookmarkStart w:id="5" w:name="_Toc457306079"/>
       <w:r>
         <w:t>Network Impacts</w:t>
       </w:r>
       <w:bookmarkEnd w:id="5"/>
     </w:p>
     <w:p>
+      <w:r>
+        <w:t>This will add another layer/function of device within the network. This would be the aggregation platform at the edge. At this time that platform has not been decided upon.</w:t>
+      </w:r>
+    </w:p>
+    <w:p>
       <w:pPr>
         <w:pStyle w:val="Heading3"/>
       </w:pPr>
-      <w:bookmarkStart w:id="6" w:name="_Toc457296657"/>
+      <w:bookmarkStart w:id="6" w:name="_Toc457306080"/>
       <w:r>
         <w:t>Capacity Planning</w:t>
       </w:r>
       <w:bookmarkEnd w:id="6"/>
     </w:p>
     <w:p>
+      <w:r>
+        <w:t>Capacity Planning should not change vs todays standard process.</w:t>
+      </w:r>
+    </w:p>
+    <w:p>
       <w:pPr>
         <w:pStyle w:val="Heading3"/>
       </w:pPr>
-      <w:bookmarkStart w:id="7" w:name="_Toc457296658"/>
+      <w:bookmarkStart w:id="7" w:name="_Toc457306081"/>
       <w:r>
-        <w:t>Management Network</w:t>
+        <w:t>Manageme</w:t>
+      </w:r>
+      <w:bookmarkStart w:id="8" w:name="_GoBack"/>
+      <w:bookmarkEnd w:id="8"/>
+      <w:r>
+        <w:t>nt Network</w:t>
       </w:r>
       <w:bookmarkEnd w:id="7"/>
     </w:p>
     <w:p>
+      <w:r>
+        <w:t>To Be Determined.</w:t>
+      </w:r>
+    </w:p>
+    <w:p/>
+    <w:p>
       <w:pPr>
         <w:pStyle w:val="Heading3"/>
       </w:pPr>
-      <w:bookmarkStart w:id="8" w:name="_Toc457296659"/>
+      <w:bookmarkStart w:id="9" w:name="_Toc457306082"/>
       <w:r>
-        <w:t>Content Network</w:t>
-      </w:r>
-      <w:bookmarkEnd w:id="8"/>
-    </w:p>
-    <w:p>
-      <w:pPr>
-        <w:pStyle w:val="Heading3"/>
-      </w:pPr>
-      <w:bookmarkStart w:id="9" w:name="_Toc457296660"/>
-      <w:r>
+        <w:lastRenderedPageBreak/>
         <w:t>Security</w:t>
       </w:r>
       <w:bookmarkEnd w:id="9"/>
+    </w:p>
+    <w:p>
+      <w:r>
+        <w:t>TBD</w:t>
+      </w:r>
     </w:p>
     <w:sectPr>
       <w:headerReference w:type="even" r:id="rId10"/>
@@ -4588,7 +4628,7 @@
 </file>
 
 <file path=customXml/itemProps1.xml><?xml version="1.0" encoding="utf-8"?>
-<ds:datastoreItem xmlns:ds="http://schemas.openxmlformats.org/officeDocument/2006/customXml" ds:itemID="{A1EB39CA-8792-41CC-8311-807338A89C93}">
+<ds:datastoreItem xmlns:ds="http://schemas.openxmlformats.org/officeDocument/2006/customXml" ds:itemID="{70A80C9C-93DB-4244-B950-C2A3C8585B06}">
   <ds:schemaRefs>
     <ds:schemaRef ds:uri="http://schemas.openxmlformats.org/officeDocument/2006/bibliography"/>
   </ds:schemaRefs>

</xml_diff>